<commit_message>
Karthik homepage and changes (#36)
* karthik's commits

* changes

---------

Co-authored-by: B Vishnu Vardhan Reddy <64434937+VishnuVardhanBR@users.noreply.github.com>
</commit_message>
<xml_diff>
--- a/lean-canvas.docx
+++ b/lean-canvas.docx
@@ -27,10 +27,10 @@
         <w:gridCol w:w="406"/>
         <w:gridCol w:w="6"/>
         <w:gridCol w:w="2705"/>
-        <w:gridCol w:w="398"/>
-        <w:gridCol w:w="1856"/>
-        <w:gridCol w:w="419"/>
-        <w:gridCol w:w="833"/>
+        <w:gridCol w:w="401"/>
+        <w:gridCol w:w="1857"/>
+        <w:gridCol w:w="418"/>
+        <w:gridCol w:w="830"/>
       </w:tblGrid>
       <w:tr>
         <w:trPr>
@@ -138,7 +138,7 @@
         </w:tc>
         <w:tc>
           <w:tcPr>
-            <w:tcW w:w="3103" w:type="dxa"/>
+            <w:tcW w:w="3106" w:type="dxa"/>
             <w:gridSpan w:val="2"/>
             <w:tcBorders>
               <w:top w:val="single" w:sz="4" w:space="0" w:color="F2F2F2"/>
@@ -214,7 +214,7 @@
         </w:tc>
         <w:tc>
           <w:tcPr>
-            <w:tcW w:w="833" w:type="dxa"/>
+            <w:tcW w:w="830" w:type="dxa"/>
             <w:tcBorders>
               <w:top w:val="single" w:sz="4" w:space="0" w:color="F2F2F2"/>
               <w:left w:val="single" w:sz="4" w:space="0" w:color="F2F2F2"/>
@@ -390,7 +390,7 @@
         </w:tc>
         <w:tc>
           <w:tcPr>
-            <w:tcW w:w="398" w:type="dxa"/>
+            <w:tcW w:w="401" w:type="dxa"/>
             <w:tcBorders>
               <w:top w:val="single" w:sz="4" w:space="0" w:color="F2F2F2"/>
               <w:left w:val="single" w:sz="4" w:space="0" w:color="F2F2F2"/>
@@ -421,7 +421,7 @@
         </w:tc>
         <w:tc>
           <w:tcPr>
-            <w:tcW w:w="1856" w:type="dxa"/>
+            <w:tcW w:w="1857" w:type="dxa"/>
             <w:tcBorders>
               <w:top w:val="single" w:sz="4" w:space="0" w:color="F2F2F2"/>
               <w:left w:val="single" w:sz="4" w:space="0" w:color="F2F2F2"/>
@@ -452,7 +452,7 @@
         </w:tc>
         <w:tc>
           <w:tcPr>
-            <w:tcW w:w="419" w:type="dxa"/>
+            <w:tcW w:w="418" w:type="dxa"/>
             <w:tcBorders>
               <w:top w:val="single" w:sz="4" w:space="0" w:color="F2F2F2"/>
               <w:left w:val="single" w:sz="4" w:space="0" w:color="F2F2F2"/>
@@ -483,7 +483,7 @@
         </w:tc>
         <w:tc>
           <w:tcPr>
-            <w:tcW w:w="833" w:type="dxa"/>
+            <w:tcW w:w="830" w:type="dxa"/>
             <w:tcBorders>
               <w:top w:val="single" w:sz="4" w:space="0" w:color="F2F2F2"/>
               <w:left w:val="single" w:sz="4" w:space="0" w:color="F2F2F2"/>
@@ -613,7 +613,7 @@
         </w:tc>
         <w:tc>
           <w:tcPr>
-            <w:tcW w:w="3103" w:type="dxa"/>
+            <w:tcW w:w="3106" w:type="dxa"/>
             <w:gridSpan w:val="2"/>
             <w:tcBorders>
               <w:top w:val="single" w:sz="4" w:space="0" w:color="F2F2F2"/>
@@ -645,7 +645,7 @@
         </w:tc>
         <w:tc>
           <w:tcPr>
-            <w:tcW w:w="3108" w:type="dxa"/>
+            <w:tcW w:w="3105" w:type="dxa"/>
             <w:gridSpan w:val="3"/>
             <w:tcBorders>
               <w:top w:val="single" w:sz="4" w:space="0" w:color="F2F2F2"/>
@@ -798,7 +798,7 @@
         </w:tc>
         <w:tc>
           <w:tcPr>
-            <w:tcW w:w="3109" w:type="dxa"/>
+            <w:tcW w:w="3112" w:type="dxa"/>
             <w:gridSpan w:val="3"/>
             <w:tcBorders>
               <w:top w:val="single" w:sz="4" w:space="0" w:color="F2F2F2"/>
@@ -837,7 +837,7 @@
         </w:tc>
         <w:tc>
           <w:tcPr>
-            <w:tcW w:w="3108" w:type="dxa"/>
+            <w:tcW w:w="3105" w:type="dxa"/>
             <w:gridSpan w:val="3"/>
             <w:tcBorders>
               <w:top w:val="single" w:sz="4" w:space="0" w:color="F2F2F2"/>
@@ -1036,7 +1036,7 @@
         </w:tc>
         <w:tc>
           <w:tcPr>
-            <w:tcW w:w="3103" w:type="dxa"/>
+            <w:tcW w:w="3106" w:type="dxa"/>
             <w:gridSpan w:val="2"/>
             <w:tcBorders>
               <w:top w:val="nil"/>
@@ -1097,7 +1097,7 @@
         </w:tc>
         <w:tc>
           <w:tcPr>
-            <w:tcW w:w="3108" w:type="dxa"/>
+            <w:tcW w:w="3105" w:type="dxa"/>
             <w:gridSpan w:val="3"/>
             <w:tcBorders>
               <w:top w:val="nil"/>
@@ -1255,7 +1255,7 @@
         </w:tc>
         <w:tc>
           <w:tcPr>
-            <w:tcW w:w="3103" w:type="dxa"/>
+            <w:tcW w:w="3106" w:type="dxa"/>
             <w:gridSpan w:val="2"/>
             <w:tcBorders>
               <w:top w:val="single" w:sz="4" w:space="0" w:color="F2F2F2"/>
@@ -1294,7 +1294,7 @@
         </w:tc>
         <w:tc>
           <w:tcPr>
-            <w:tcW w:w="3108" w:type="dxa"/>
+            <w:tcW w:w="3105" w:type="dxa"/>
             <w:gridSpan w:val="3"/>
             <w:tcBorders>
               <w:top w:val="nil"/>
@@ -1488,7 +1488,7 @@
         </w:tc>
         <w:tc>
           <w:tcPr>
-            <w:tcW w:w="3103" w:type="dxa"/>
+            <w:tcW w:w="3106" w:type="dxa"/>
             <w:gridSpan w:val="2"/>
             <w:tcBorders>
               <w:top w:val="nil"/>
@@ -1527,7 +1527,7 @@
         </w:tc>
         <w:tc>
           <w:tcPr>
-            <w:tcW w:w="3108" w:type="dxa"/>
+            <w:tcW w:w="3105" w:type="dxa"/>
             <w:gridSpan w:val="3"/>
             <w:tcBorders>
               <w:top w:val="nil"/>
@@ -2123,11 +2123,11 @@
         <w:gridCol w:w="1186"/>
         <w:gridCol w:w="406"/>
         <w:gridCol w:w="6"/>
-        <w:gridCol w:w="3015"/>
+        <w:gridCol w:w="3018"/>
         <w:gridCol w:w="88"/>
-        <w:gridCol w:w="1856"/>
-        <w:gridCol w:w="419"/>
-        <w:gridCol w:w="833"/>
+        <w:gridCol w:w="1857"/>
+        <w:gridCol w:w="418"/>
+        <w:gridCol w:w="830"/>
       </w:tblGrid>
       <w:tr>
         <w:trPr>
@@ -2235,7 +2235,7 @@
         </w:tc>
         <w:tc>
           <w:tcPr>
-            <w:tcW w:w="3103" w:type="dxa"/>
+            <w:tcW w:w="3106" w:type="dxa"/>
             <w:gridSpan w:val="2"/>
             <w:tcBorders>
               <w:top w:val="single" w:sz="4" w:space="0" w:color="F2F2F2"/>
@@ -2311,7 +2311,7 @@
         </w:tc>
         <w:tc>
           <w:tcPr>
-            <w:tcW w:w="833" w:type="dxa"/>
+            <w:tcW w:w="830" w:type="dxa"/>
             <w:tcBorders>
               <w:top w:val="single" w:sz="4" w:space="0" w:color="F2F2F2"/>
               <w:left w:val="single" w:sz="4" w:space="0" w:color="F2F2F2"/>
@@ -2461,7 +2461,7 @@
         </w:tc>
         <w:tc>
           <w:tcPr>
-            <w:tcW w:w="3015" w:type="dxa"/>
+            <w:tcW w:w="3018" w:type="dxa"/>
             <w:tcBorders>
               <w:top w:val="single" w:sz="4" w:space="0" w:color="F2F2F2"/>
               <w:left w:val="single" w:sz="4" w:space="0" w:color="F2F2F2"/>
@@ -2543,7 +2543,7 @@
         </w:tc>
         <w:tc>
           <w:tcPr>
-            <w:tcW w:w="1856" w:type="dxa"/>
+            <w:tcW w:w="1857" w:type="dxa"/>
             <w:tcBorders>
               <w:top w:val="single" w:sz="4" w:space="0" w:color="F2F2F2"/>
               <w:left w:val="single" w:sz="4" w:space="0" w:color="F2F2F2"/>
@@ -2579,7 +2579,7 @@
         </w:tc>
         <w:tc>
           <w:tcPr>
-            <w:tcW w:w="419" w:type="dxa"/>
+            <w:tcW w:w="418" w:type="dxa"/>
             <w:tcBorders>
               <w:top w:val="single" w:sz="4" w:space="0" w:color="F2F2F2"/>
               <w:left w:val="single" w:sz="4" w:space="0" w:color="F2F2F2"/>
@@ -2610,7 +2610,7 @@
         </w:tc>
         <w:tc>
           <w:tcPr>
-            <w:tcW w:w="833" w:type="dxa"/>
+            <w:tcW w:w="830" w:type="dxa"/>
             <w:tcBorders>
               <w:top w:val="single" w:sz="4" w:space="0" w:color="F2F2F2"/>
               <w:left w:val="single" w:sz="4" w:space="0" w:color="F2F2F2"/>
@@ -2745,7 +2745,7 @@
         </w:tc>
         <w:tc>
           <w:tcPr>
-            <w:tcW w:w="3103" w:type="dxa"/>
+            <w:tcW w:w="3106" w:type="dxa"/>
             <w:gridSpan w:val="2"/>
             <w:tcBorders>
               <w:top w:val="single" w:sz="4" w:space="0" w:color="F2F2F2"/>
@@ -2777,7 +2777,7 @@
         </w:tc>
         <w:tc>
           <w:tcPr>
-            <w:tcW w:w="3108" w:type="dxa"/>
+            <w:tcW w:w="3105" w:type="dxa"/>
             <w:gridSpan w:val="3"/>
             <w:tcBorders>
               <w:top w:val="single" w:sz="4" w:space="0" w:color="F2F2F2"/>
@@ -2930,7 +2930,7 @@
         </w:tc>
         <w:tc>
           <w:tcPr>
-            <w:tcW w:w="3109" w:type="dxa"/>
+            <w:tcW w:w="3112" w:type="dxa"/>
             <w:gridSpan w:val="3"/>
             <w:tcBorders>
               <w:top w:val="single" w:sz="4" w:space="0" w:color="F2F2F2"/>
@@ -2969,7 +2969,7 @@
         </w:tc>
         <w:tc>
           <w:tcPr>
-            <w:tcW w:w="3108" w:type="dxa"/>
+            <w:tcW w:w="3105" w:type="dxa"/>
             <w:gridSpan w:val="3"/>
             <w:tcBorders>
               <w:top w:val="single" w:sz="4" w:space="0" w:color="F2F2F2"/>
@@ -3090,7 +3090,7 @@
                 <w:szCs w:val="24"/>
                 <w:lang w:val="en-GB" w:eastAsia="en-US" w:bidi="ar-SA"/>
               </w:rPr>
-              <w:t>- Costly</w:t>
+              <w:t>- Expensive</w:t>
             </w:r>
           </w:p>
           <w:p>
@@ -3220,7 +3220,18 @@
                 <w:szCs w:val="24"/>
                 <w:lang w:val="en-GB" w:eastAsia="en-US" w:bidi="ar-SA"/>
               </w:rPr>
-              <w:t>- A 24/7 AI based mental health support.</w:t>
+              <w:t xml:space="preserve"> </w:t>
+            </w:r>
+            <w:r>
+              <w:rPr>
+                <w:rFonts w:eastAsia="ＭＳ 明朝" w:cs="" w:ascii="Arial" w:hAnsi="Arial"/>
+                <w:color w:themeColor="background1" w:themeShade="80" w:val="808080"/>
+                <w:kern w:val="0"/>
+                <w:sz w:val="20"/>
+                <w:szCs w:val="24"/>
+                <w:lang w:val="en-GB" w:eastAsia="en-US" w:bidi="ar-SA"/>
+              </w:rPr>
+              <w:t>A 24/7 AI based mental health support.</w:t>
             </w:r>
           </w:p>
           <w:p>
@@ -3270,7 +3281,7 @@
                 <w:szCs w:val="24"/>
                 <w:lang w:val="en-GB" w:eastAsia="en-US" w:bidi="ar-SA"/>
               </w:rPr>
-              <w:t>- Stress relief music and animations in application.</w:t>
+              <w:t>- Also a tool for therapists for enhancing the treatment.</w:t>
             </w:r>
           </w:p>
           <w:p>
@@ -3353,7 +3364,7 @@
         </w:tc>
         <w:tc>
           <w:tcPr>
-            <w:tcW w:w="3103" w:type="dxa"/>
+            <w:tcW w:w="3106" w:type="dxa"/>
             <w:gridSpan w:val="2"/>
             <w:tcBorders>
               <w:top w:val="nil"/>
@@ -3410,7 +3421,7 @@
         </w:tc>
         <w:tc>
           <w:tcPr>
-            <w:tcW w:w="3108" w:type="dxa"/>
+            <w:tcW w:w="3105" w:type="dxa"/>
             <w:gridSpan w:val="3"/>
             <w:tcBorders>
               <w:top w:val="nil"/>
@@ -3465,29 +3476,7 @@
                 <w:szCs w:val="24"/>
                 <w:lang w:val="en-GB" w:eastAsia="en-US" w:bidi="ar-SA"/>
               </w:rPr>
-              <w:t>-</w:t>
-            </w:r>
-            <w:r>
-              <w:rPr>
-                <w:rFonts w:eastAsia="ＭＳ 明朝" w:cs="" w:ascii="Arial" w:hAnsi="Arial"/>
-                <w:color w:themeColor="background1" w:themeShade="80" w:val="808080"/>
-                <w:kern w:val="0"/>
-                <w:sz w:val="20"/>
-                <w:szCs w:val="24"/>
-                <w:lang w:val="en-GB" w:eastAsia="en-US" w:bidi="ar-SA"/>
-              </w:rPr>
-              <w:t xml:space="preserve"> </w:t>
-            </w:r>
-            <w:r>
-              <w:rPr>
-                <w:rFonts w:eastAsia="ＭＳ 明朝" w:cs="" w:ascii="Arial" w:hAnsi="Arial"/>
-                <w:color w:themeColor="background1" w:themeShade="80" w:val="808080"/>
-                <w:kern w:val="0"/>
-                <w:sz w:val="20"/>
-                <w:szCs w:val="24"/>
-                <w:lang w:val="en-GB" w:eastAsia="en-US" w:bidi="ar-SA"/>
-              </w:rPr>
-              <w:t>Mental health patients</w:t>
+              <w:t>- Mental health patients</w:t>
             </w:r>
           </w:p>
           <w:p>
@@ -3513,29 +3502,7 @@
                 <w:szCs w:val="24"/>
                 <w:lang w:val="en-GB" w:eastAsia="en-US" w:bidi="ar-SA"/>
               </w:rPr>
-              <w:t xml:space="preserve">- </w:t>
-            </w:r>
-            <w:r>
-              <w:rPr>
-                <w:rFonts w:eastAsia="ＭＳ 明朝" w:cs="" w:ascii="Arial" w:hAnsi="Arial"/>
-                <w:color w:themeColor="background1" w:themeShade="80" w:val="808080"/>
-                <w:kern w:val="0"/>
-                <w:sz w:val="20"/>
-                <w:szCs w:val="24"/>
-                <w:lang w:val="en-GB" w:eastAsia="en-US" w:bidi="ar-SA"/>
-              </w:rPr>
-              <w:t>T</w:t>
-            </w:r>
-            <w:r>
-              <w:rPr>
-                <w:rFonts w:eastAsia="ＭＳ 明朝" w:cs="" w:ascii="Arial" w:hAnsi="Arial"/>
-                <w:color w:themeColor="background1" w:themeShade="80" w:val="808080"/>
-                <w:kern w:val="0"/>
-                <w:sz w:val="20"/>
-                <w:szCs w:val="24"/>
-                <w:lang w:val="en-GB" w:eastAsia="en-US" w:bidi="ar-SA"/>
-              </w:rPr>
-              <w:t>herapists</w:t>
+              <w:t>- Therapists</w:t>
             </w:r>
           </w:p>
           <w:p>
@@ -3561,29 +3528,7 @@
                 <w:szCs w:val="24"/>
                 <w:lang w:val="en-GB" w:eastAsia="en-US" w:bidi="ar-SA"/>
               </w:rPr>
-              <w:t xml:space="preserve">- </w:t>
-            </w:r>
-            <w:r>
-              <w:rPr>
-                <w:rFonts w:eastAsia="ＭＳ 明朝" w:cs="" w:ascii="Arial" w:hAnsi="Arial"/>
-                <w:color w:themeColor="background1" w:themeShade="80" w:val="808080"/>
-                <w:kern w:val="0"/>
-                <w:sz w:val="20"/>
-                <w:szCs w:val="24"/>
-                <w:lang w:val="en-GB" w:eastAsia="en-US" w:bidi="ar-SA"/>
-              </w:rPr>
-              <w:t>I</w:t>
-            </w:r>
-            <w:r>
-              <w:rPr>
-                <w:rFonts w:eastAsia="ＭＳ 明朝" w:cs="" w:ascii="Arial" w:hAnsi="Arial"/>
-                <w:color w:themeColor="background1" w:themeShade="80" w:val="808080"/>
-                <w:kern w:val="0"/>
-                <w:sz w:val="20"/>
-                <w:szCs w:val="24"/>
-                <w:lang w:val="en-GB" w:eastAsia="en-US" w:bidi="ar-SA"/>
-              </w:rPr>
-              <w:t>ndividuals with concerns on mental health</w:t>
+              <w:t>- people suffering with anxiety, depression and restlessness.</w:t>
             </w:r>
           </w:p>
           <w:p>
@@ -3734,7 +3679,7 @@
         </w:tc>
         <w:tc>
           <w:tcPr>
-            <w:tcW w:w="3103" w:type="dxa"/>
+            <w:tcW w:w="3106" w:type="dxa"/>
             <w:gridSpan w:val="2"/>
             <w:tcBorders>
               <w:top w:val="nil"/>
@@ -3773,7 +3718,7 @@
         </w:tc>
         <w:tc>
           <w:tcPr>
-            <w:tcW w:w="3108" w:type="dxa"/>
+            <w:tcW w:w="3105" w:type="dxa"/>
             <w:gridSpan w:val="3"/>
             <w:tcBorders>
               <w:top w:val="nil"/>
@@ -3867,7 +3812,7 @@
                 <w:szCs w:val="24"/>
                 <w:lang w:val="en-GB" w:eastAsia="en-US" w:bidi="ar-SA"/>
               </w:rPr>
-              <w:t>- Mental health doctors</w:t>
+              <w:t>- Psychatrists</w:t>
             </w:r>
           </w:p>
           <w:p>
@@ -3997,7 +3942,11 @@
               </w:rPr>
             </w:pPr>
             <w:r>
-              <w:rPr/>
+              <w:rPr>
+                <w:rFonts w:ascii="Arial" w:hAnsi="Arial"/>
+                <w:color w:themeColor="background1" w:themeShade="80" w:val="808080"/>
+                <w:sz w:val="20"/>
+              </w:rPr>
             </w:r>
           </w:p>
           <w:p>
@@ -4047,6 +3996,31 @@
                 <w:szCs w:val="24"/>
                 <w:lang w:val="en-GB" w:eastAsia="en-US" w:bidi="ar-SA"/>
               </w:rPr>
+              <w:t>- user retention</w:t>
+            </w:r>
+          </w:p>
+          <w:p>
+            <w:pPr>
+              <w:pStyle w:val="Normal"/>
+              <w:widowControl/>
+              <w:suppressAutoHyphens w:val="true"/>
+              <w:spacing w:before="0" w:after="0"/>
+              <w:jc w:val="left"/>
+              <w:rPr>
+                <w:rFonts w:ascii="Arial" w:hAnsi="Arial"/>
+                <w:color w:themeColor="background1" w:themeShade="80" w:val="808080"/>
+                <w:sz w:val="20"/>
+              </w:rPr>
+            </w:pPr>
+            <w:r>
+              <w:rPr>
+                <w:rFonts w:eastAsia="ＭＳ 明朝" w:cs="" w:ascii="Arial" w:hAnsi="Arial"/>
+                <w:color w:themeColor="background1" w:themeShade="80" w:val="808080"/>
+                <w:kern w:val="0"/>
+                <w:sz w:val="20"/>
+                <w:szCs w:val="24"/>
+                <w:lang w:val="en-GB" w:eastAsia="en-US" w:bidi="ar-SA"/>
+              </w:rPr>
               <w:t>- Average time spent on application</w:t>
             </w:r>
           </w:p>
@@ -4072,7 +4046,7 @@
                 <w:szCs w:val="24"/>
                 <w:lang w:val="en-GB" w:eastAsia="en-US" w:bidi="ar-SA"/>
               </w:rPr>
-              <w:t>- Feedback of users</w:t>
+              <w:t>- user satisfaction</w:t>
             </w:r>
           </w:p>
           <w:p>
@@ -4198,13 +4172,13 @@
                 <w:szCs w:val="24"/>
                 <w:lang w:val="en-GB" w:eastAsia="en-US" w:bidi="ar-SA"/>
               </w:rPr>
-              <w:t>A mental health assistance we can calm patients when doctors are unavailable.</w:t>
-            </w:r>
-          </w:p>
-        </w:tc>
-        <w:tc>
-          <w:tcPr>
-            <w:tcW w:w="3103" w:type="dxa"/>
+              <w:t>A mental health assistance which can calm people when doctors are unavailable.</w:t>
+            </w:r>
+          </w:p>
+        </w:tc>
+        <w:tc>
+          <w:tcPr>
+            <w:tcW w:w="3106" w:type="dxa"/>
             <w:gridSpan w:val="2"/>
             <w:tcBorders>
               <w:top w:val="nil"/>
@@ -4387,7 +4361,7 @@
         </w:tc>
         <w:tc>
           <w:tcPr>
-            <w:tcW w:w="3108" w:type="dxa"/>
+            <w:tcW w:w="3105" w:type="dxa"/>
             <w:gridSpan w:val="3"/>
             <w:tcBorders>
               <w:top w:val="nil"/>
@@ -4692,6 +4666,32 @@
                 <w:lang w:val="en-GB" w:eastAsia="en-US" w:bidi="ar-SA"/>
               </w:rPr>
               <w:t>Employee Cost – $ 5k per month</w:t>
+            </w:r>
+          </w:p>
+          <w:p>
+            <w:pPr>
+              <w:pStyle w:val="Normal"/>
+              <w:widowControl/>
+              <w:suppressAutoHyphens w:val="true"/>
+              <w:spacing w:before="0" w:after="0"/>
+              <w:ind w:right="-32"/>
+              <w:jc w:val="left"/>
+              <w:rPr>
+                <w:rFonts w:ascii="Arial" w:hAnsi="Arial"/>
+                <w:color w:themeColor="background1" w:themeShade="80" w:val="808080"/>
+                <w:sz w:val="20"/>
+              </w:rPr>
+            </w:pPr>
+            <w:r>
+              <w:rPr>
+                <w:rFonts w:eastAsia="ＭＳ 明朝" w:cs="" w:ascii="Arial" w:hAnsi="Arial"/>
+                <w:color w:themeColor="background1" w:themeShade="80" w:val="808080"/>
+                <w:kern w:val="0"/>
+                <w:sz w:val="20"/>
+                <w:szCs w:val="24"/>
+                <w:lang w:val="en-GB" w:eastAsia="en-US" w:bidi="ar-SA"/>
+              </w:rPr>
+              <w:t>server and running cost - $ 2k per month</w:t>
             </w:r>
           </w:p>
           <w:p>
@@ -5106,7 +5106,7 @@
           </v:handles>
           <o:lock v:ext="edit" text="t" shapetype="t"/>
         </v:shapetype>
-        <v:shape id="PowerPlusWaterMarkObject2" o:spid="shape_0" adj="10800" fillcolor="silver" stroked="f" o:allowincell="f" style="position:absolute;margin-left:0.05pt;margin-top:0pt;width:773pt;height:60.15pt;mso-wrap-style:none;v-text-anchor:middle;mso-position-horizontal:center;mso-position-horizontal-relative:margin;mso-position-vertical:center;mso-position-vertical-relative:margin" type="_x0000_t136">
+        <v:shape id="PowerPlusWaterMarkObject2" o:spid="shape_0" adj="10800" fillcolor="silver" stroked="f" o:allowincell="f" style="position:absolute;margin-left:0.05pt;margin-top:0pt;width:772.9pt;height:60.05pt;mso-wrap-style:none;v-text-anchor:middle;mso-position-horizontal:center;mso-position-horizontal-relative:margin;mso-position-vertical:center;mso-position-vertical-relative:margin" type="_x0000_t136">
           <v:path textpathok="t"/>
           <v:textpath on="t" fitshape="t" string="Neos Chronos Lean Canvas Template" style="font-family:&quot;Cambria&quot;;font-size:1pt" trim="t"/>
           <v:fill o:detectmouseclick="t" type="solid" color2="#3f3f3f"/>
@@ -5655,6 +5655,13 @@
       <w:bCs/>
     </w:rPr>
   </w:style>
+  <w:style w:type="paragraph" w:styleId="FrameContents">
+    <w:name w:val="Frame Contents"/>
+    <w:basedOn w:val="Normal"/>
+    <w:qFormat/>
+    <w:pPr/>
+    <w:rPr/>
+  </w:style>
   <w:style w:type="numbering" w:styleId="NoList" w:default="1">
     <w:name w:val="No List"/>
     <w:uiPriority w:val="99"/>

</xml_diff>